<commit_message>
aggiunta contratti mancanti dell'iterazione 5, modificato il file astah dell'iterazione 5, modifica contratto uc8 e implementazione di un test mancante.
</commit_message>
<xml_diff>
--- a/Astah/Iterazione 3/Contratti delle operazioni UC8.docx
+++ b/Astah/Iterazione 3/Contratti delle operazioni UC8.docx
@@ -526,6 +526,7 @@
                               </w:tabs>
                               <w:spacing w:line="270" w:lineRule="exact"/>
                             </w:pPr>
+                            <w:proofErr w:type="gramStart"/>
                             <w:r>
                               <w:rPr>
                                 <w:rFonts w:ascii="Arial" w:hAnsi="Arial"/>
@@ -544,6 +545,7 @@
                             <w:r>
                               <w:t>è</w:t>
                             </w:r>
+                            <w:proofErr w:type="gramEnd"/>
                             <w:r>
                               <w:rPr>
                                 <w:spacing w:val="-6"/>
@@ -1106,6 +1108,7 @@
                         </w:tabs>
                         <w:spacing w:line="270" w:lineRule="exact"/>
                       </w:pPr>
+                      <w:proofErr w:type="gramStart"/>
                       <w:r>
                         <w:rPr>
                           <w:rFonts w:ascii="Arial" w:hAnsi="Arial"/>
@@ -1124,6 +1127,7 @@
                       <w:r>
                         <w:t>è</w:t>
                       </w:r>
+                      <w:proofErr w:type="gramEnd"/>
                       <w:r>
                         <w:rPr>
                           <w:spacing w:val="-6"/>
@@ -4912,6 +4916,7 @@
                                 <w:rFonts w:ascii="Arial" w:hAnsi="Arial" w:cs="Arial"/>
                               </w:rPr>
                             </w:pPr>
+                            <w:proofErr w:type="spellStart"/>
                             <w:r>
                               <w:rPr>
                                 <w:rFonts w:ascii="Arial" w:hAnsi="Arial" w:cs="Arial"/>
@@ -4933,6 +4938,7 @@
                               </w:rPr>
                               <w:t>ByID</w:t>
                             </w:r>
+                            <w:proofErr w:type="spellEnd"/>
                             <w:r>
                               <w:rPr>
                                 <w:rFonts w:ascii="Arial" w:hAnsi="Arial" w:cs="Arial"/>
@@ -4940,6 +4946,7 @@
                               </w:rPr>
                               <w:t>(</w:t>
                             </w:r>
+                            <w:proofErr w:type="spellStart"/>
                             <w:r>
                               <w:rPr>
                                 <w:rFonts w:ascii="Arial" w:hAnsi="Arial" w:cs="Arial"/>
@@ -4947,6 +4954,7 @@
                               </w:rPr>
                               <w:t>ID_appello</w:t>
                             </w:r>
+                            <w:proofErr w:type="spellEnd"/>
                             <w:r>
                               <w:rPr>
                                 <w:rFonts w:ascii="Arial" w:hAnsi="Arial" w:cs="Arial"/>
@@ -5394,6 +5402,7 @@
                               </w:rPr>
                               <w:t xml:space="preserve"> </w:t>
                             </w:r>
+                            <w:proofErr w:type="spellStart"/>
                             <w:r>
                               <w:rPr>
                                 <w:i/>
@@ -5401,6 +5410,7 @@
                               </w:rPr>
                               <w:t>ID_appello</w:t>
                             </w:r>
+                            <w:proofErr w:type="spellEnd"/>
                             <w:r>
                               <w:t xml:space="preserve"> corrispondente,</w:t>
                             </w:r>
@@ -5422,6 +5432,7 @@
                             <w:r>
                               <w:t xml:space="preserve">il quale lo Studente </w:t>
                             </w:r>
+                            <w:proofErr w:type="gramStart"/>
                             <w:r>
                               <w:rPr>
                                 <w:i/>
@@ -5429,6 +5440,7 @@
                               </w:rPr>
                               <w:t>s</w:t>
                             </w:r>
+                            <w:proofErr w:type="gramEnd"/>
                             <w:r>
                               <w:t xml:space="preserve"> vuole annullare la prenotazione;</w:t>
                             </w:r>
@@ -5485,6 +5497,7 @@
                           <w:rFonts w:ascii="Arial" w:hAnsi="Arial" w:cs="Arial"/>
                         </w:rPr>
                       </w:pPr>
+                      <w:proofErr w:type="spellStart"/>
                       <w:r>
                         <w:rPr>
                           <w:rFonts w:ascii="Arial" w:hAnsi="Arial" w:cs="Arial"/>
@@ -5506,6 +5519,7 @@
                         </w:rPr>
                         <w:t>ByID</w:t>
                       </w:r>
+                      <w:proofErr w:type="spellEnd"/>
                       <w:r>
                         <w:rPr>
                           <w:rFonts w:ascii="Arial" w:hAnsi="Arial" w:cs="Arial"/>
@@ -5513,6 +5527,7 @@
                         </w:rPr>
                         <w:t>(</w:t>
                       </w:r>
+                      <w:proofErr w:type="spellStart"/>
                       <w:r>
                         <w:rPr>
                           <w:rFonts w:ascii="Arial" w:hAnsi="Arial" w:cs="Arial"/>
@@ -5520,6 +5535,7 @@
                         </w:rPr>
                         <w:t>ID_appello</w:t>
                       </w:r>
+                      <w:proofErr w:type="spellEnd"/>
                       <w:r>
                         <w:rPr>
                           <w:rFonts w:ascii="Arial" w:hAnsi="Arial" w:cs="Arial"/>
@@ -5967,6 +5983,7 @@
                         </w:rPr>
                         <w:t xml:space="preserve"> </w:t>
                       </w:r>
+                      <w:proofErr w:type="spellStart"/>
                       <w:r>
                         <w:rPr>
                           <w:i/>
@@ -5974,6 +5991,7 @@
                         </w:rPr>
                         <w:t>ID_appello</w:t>
                       </w:r>
+                      <w:proofErr w:type="spellEnd"/>
                       <w:r>
                         <w:t xml:space="preserve"> corrispondente,</w:t>
                       </w:r>
@@ -5995,6 +6013,7 @@
                       <w:r>
                         <w:t xml:space="preserve">il quale lo Studente </w:t>
                       </w:r>
+                      <w:proofErr w:type="gramStart"/>
                       <w:r>
                         <w:rPr>
                           <w:i/>
@@ -6002,6 +6021,7 @@
                         </w:rPr>
                         <w:t>s</w:t>
                       </w:r>
+                      <w:proofErr w:type="gramEnd"/>
                       <w:r>
                         <w:t xml:space="preserve"> vuole annullare la prenotazione;</w:t>
                       </w:r>
@@ -6036,14 +6056,782 @@
     <w:p>
       <w:pPr>
         <w:pStyle w:val="Paragrafoelenco"/>
+        <w:numPr>
+          <w:ilvl w:val="0"/>
+          <w:numId w:val="12"/>
+        </w:numPr>
         <w:tabs>
           <w:tab w:val="left" w:pos="859"/>
         </w:tabs>
+        <w:ind w:left="859" w:hanging="358"/>
+        <w:contextualSpacing w:val="0"/>
         <w:rPr>
           <w:b/>
           <w:sz w:val="28"/>
         </w:rPr>
       </w:pPr>
+      <w:r>
+        <w:rPr>
+          <w:b/>
+          <w:noProof/>
+          <w:sz w:val="20"/>
+        </w:rPr>
+        <w:lastRenderedPageBreak/>
+        <mc:AlternateContent>
+          <mc:Choice Requires="wps">
+            <w:drawing>
+              <wp:anchor distT="0" distB="0" distL="0" distR="0" simplePos="0" relativeHeight="251669504" behindDoc="1" locked="0" layoutInCell="1" allowOverlap="1" wp14:anchorId="1ABD46A0" wp14:editId="6A4B391F">
+                <wp:simplePos x="0" y="0"/>
+                <wp:positionH relativeFrom="page">
+                  <wp:posOffset>731520</wp:posOffset>
+                </wp:positionH>
+                <wp:positionV relativeFrom="paragraph">
+                  <wp:posOffset>374650</wp:posOffset>
+                </wp:positionV>
+                <wp:extent cx="6256020" cy="3657600"/>
+                <wp:effectExtent l="0" t="0" r="11430" b="19050"/>
+                <wp:wrapTopAndBottom/>
+                <wp:docPr id="985083805" name="Textbox 4"/>
+                <wp:cNvGraphicFramePr>
+                  <a:graphicFrameLocks xmlns:a="http://schemas.openxmlformats.org/drawingml/2006/main"/>
+                </wp:cNvGraphicFramePr>
+                <a:graphic xmlns:a="http://schemas.openxmlformats.org/drawingml/2006/main">
+                  <a:graphicData uri="http://schemas.microsoft.com/office/word/2010/wordprocessingShape">
+                    <wps:wsp>
+                      <wps:cNvSpPr txBox="1">
+                        <a:spLocks/>
+                      </wps:cNvSpPr>
+                      <wps:spPr>
+                        <a:xfrm>
+                          <a:off x="0" y="0"/>
+                          <a:ext cx="6256020" cy="3657600"/>
+                        </a:xfrm>
+                        <a:prstGeom prst="rect">
+                          <a:avLst/>
+                        </a:prstGeom>
+                        <a:ln w="12700">
+                          <a:solidFill>
+                            <a:srgbClr val="176B22"/>
+                          </a:solidFill>
+                          <a:prstDash val="solid"/>
+                        </a:ln>
+                      </wps:spPr>
+                      <wps:txbx>
+                        <w:txbxContent>
+                          <w:p>
+                            <w:pPr>
+                              <w:spacing w:before="83"/>
+                              <w:ind w:left="167"/>
+                              <w:rPr>
+                                <w:rFonts w:ascii="Arial" w:hAnsi="Arial" w:cs="Arial"/>
+                                <w:b/>
+                                <w:sz w:val="24"/>
+                              </w:rPr>
+                            </w:pPr>
+                            <w:r>
+                              <w:rPr>
+                                <w:rFonts w:ascii="Arial" w:hAnsi="Arial" w:cs="Arial"/>
+                                <w:b/>
+                                <w:spacing w:val="-2"/>
+                                <w:sz w:val="24"/>
+                              </w:rPr>
+                              <w:t>Operazione:</w:t>
+                            </w:r>
+                          </w:p>
+                          <w:p>
+                            <w:pPr>
+                              <w:pStyle w:val="Corpotesto"/>
+                              <w:spacing w:before="185"/>
+                              <w:ind w:left="167"/>
+                              <w:rPr>
+                                <w:rFonts w:ascii="Arial" w:hAnsi="Arial" w:cs="Arial"/>
+                              </w:rPr>
+                            </w:pPr>
+                            <w:r>
+                              <w:rPr>
+                                <w:rFonts w:ascii="Arial" w:hAnsi="Arial" w:cs="Arial"/>
+                                <w:spacing w:val="-2"/>
+                              </w:rPr>
+                              <w:t>isTroppoTardiPerCancellare(appelloDaCancellare)</w:t>
+                            </w:r>
+                          </w:p>
+                          <w:p>
+                            <w:pPr>
+                              <w:spacing w:before="175"/>
+                              <w:ind w:left="167"/>
+                              <w:rPr>
+                                <w:rFonts w:ascii="Arial" w:hAnsi="Arial" w:cs="Arial"/>
+                                <w:b/>
+                                <w:sz w:val="24"/>
+                              </w:rPr>
+                            </w:pPr>
+                            <w:r>
+                              <w:rPr>
+                                <w:rFonts w:ascii="Arial" w:hAnsi="Arial" w:cs="Arial"/>
+                                <w:b/>
+                                <w:spacing w:val="-2"/>
+                                <w:sz w:val="24"/>
+                              </w:rPr>
+                              <w:t>Riferimenti:</w:t>
+                            </w:r>
+                          </w:p>
+                          <w:p>
+                            <w:pPr>
+                              <w:pStyle w:val="Corpotesto"/>
+                              <w:spacing w:before="190"/>
+                              <w:ind w:left="167"/>
+                              <w:rPr>
+                                <w:rFonts w:ascii="Arial" w:hAnsi="Arial" w:cs="Arial"/>
+                              </w:rPr>
+                            </w:pPr>
+                            <w:r>
+                              <w:rPr>
+                                <w:rFonts w:ascii="Arial" w:hAnsi="Arial" w:cs="Arial"/>
+                              </w:rPr>
+                              <w:t>Caso</w:t>
+                            </w:r>
+                            <w:r>
+                              <w:rPr>
+                                <w:rFonts w:ascii="Arial" w:hAnsi="Arial" w:cs="Arial"/>
+                                <w:spacing w:val="-17"/>
+                              </w:rPr>
+                              <w:t xml:space="preserve"> </w:t>
+                            </w:r>
+                            <w:r>
+                              <w:rPr>
+                                <w:rFonts w:ascii="Arial" w:hAnsi="Arial" w:cs="Arial"/>
+                              </w:rPr>
+                              <w:t>d’uso:</w:t>
+                            </w:r>
+                            <w:r>
+                              <w:rPr>
+                                <w:rFonts w:ascii="Arial" w:hAnsi="Arial" w:cs="Arial"/>
+                                <w:spacing w:val="-17"/>
+                              </w:rPr>
+                              <w:t xml:space="preserve"> </w:t>
+                            </w:r>
+                            <w:r>
+                              <w:rPr>
+                                <w:rFonts w:ascii="Arial" w:hAnsi="Arial" w:cs="Arial"/>
+                              </w:rPr>
+                              <w:t>Annullamento prenotazione appello.</w:t>
+                            </w:r>
+                          </w:p>
+                          <w:p>
+                            <w:pPr>
+                              <w:pStyle w:val="Corpotesto"/>
+                              <w:spacing w:before="175"/>
+                              <w:ind w:left="167"/>
+                              <w:rPr>
+                                <w:rFonts w:ascii="Arial" w:hAnsi="Arial" w:cs="Arial"/>
+                              </w:rPr>
+                            </w:pPr>
+                            <w:r>
+                              <w:rPr>
+                                <w:rFonts w:ascii="Arial" w:hAnsi="Arial" w:cs="Arial"/>
+                                <w:b/>
+                              </w:rPr>
+                              <w:t>Pre-condizioni:</w:t>
+                            </w:r>
+                            <w:r>
+                              <w:rPr>
+                                <w:rFonts w:ascii="Arial" w:hAnsi="Arial" w:cs="Arial"/>
+                                <w:b/>
+                                <w:spacing w:val="-6"/>
+                              </w:rPr>
+                              <w:t xml:space="preserve"> </w:t>
+                            </w:r>
+                          </w:p>
+                          <w:p>
+                            <w:pPr>
+                              <w:pStyle w:val="Corpotesto"/>
+                              <w:numPr>
+                                <w:ilvl w:val="0"/>
+                                <w:numId w:val="16"/>
+                              </w:numPr>
+                              <w:spacing w:before="175"/>
+                              <w:rPr>
+                                <w:rFonts w:ascii="Arial" w:hAnsi="Arial" w:cs="Arial"/>
+                              </w:rPr>
+                            </w:pPr>
+                            <w:r>
+                              <w:rPr>
+                                <w:rFonts w:ascii="Arial" w:hAnsi="Arial" w:cs="Arial"/>
+                              </w:rPr>
+                              <w:t>È</w:t>
+                            </w:r>
+                            <w:r>
+                              <w:rPr>
+                                <w:rFonts w:ascii="Arial" w:hAnsi="Arial" w:cs="Arial"/>
+                                <w:spacing w:val="-5"/>
+                              </w:rPr>
+                              <w:t xml:space="preserve"> </w:t>
+                            </w:r>
+                            <w:r>
+                              <w:rPr>
+                                <w:rFonts w:ascii="Arial" w:hAnsi="Arial" w:cs="Arial"/>
+                              </w:rPr>
+                              <w:t>stat</w:t>
+                            </w:r>
+                            <w:r>
+                              <w:rPr>
+                                <w:rFonts w:ascii="Arial" w:hAnsi="Arial" w:cs="Arial"/>
+                              </w:rPr>
+                              <w:t xml:space="preserve">o recuperato l’appello </w:t>
+                            </w:r>
+                            <w:r>
+                              <w:rPr>
+                                <w:rFonts w:ascii="Arial" w:hAnsi="Arial" w:cs="Arial"/>
+                                <w:i/>
+                                <w:iCs/>
+                              </w:rPr>
+                              <w:t>appelloDaCancellare</w:t>
+                            </w:r>
+                            <w:r>
+                              <w:rPr>
+                                <w:rFonts w:ascii="Arial" w:hAnsi="Arial" w:cs="Arial"/>
+                              </w:rPr>
+                              <w:t xml:space="preserve"> per il quale lo studente </w:t>
+                            </w:r>
+                            <w:proofErr w:type="gramStart"/>
+                            <w:r>
+                              <w:rPr>
+                                <w:rFonts w:ascii="Arial" w:hAnsi="Arial" w:cs="Arial"/>
+                                <w:i/>
+                                <w:iCs/>
+                              </w:rPr>
+                              <w:t>s</w:t>
+                            </w:r>
+                            <w:proofErr w:type="gramEnd"/>
+                            <w:r>
+                              <w:rPr>
+                                <w:rFonts w:ascii="Arial" w:hAnsi="Arial" w:cs="Arial"/>
+                              </w:rPr>
+                              <w:t xml:space="preserve"> vuole annullare la prenotazione.</w:t>
+                            </w:r>
+                            <w:r>
+                              <w:rPr>
+                                <w:rFonts w:ascii="Arial" w:hAnsi="Arial" w:cs="Arial"/>
+                              </w:rPr>
+                              <w:t xml:space="preserve"> </w:t>
+                            </w:r>
+                          </w:p>
+                          <w:p>
+                            <w:pPr>
+                              <w:spacing w:before="162"/>
+                              <w:ind w:left="219"/>
+                              <w:rPr>
+                                <w:rFonts w:ascii="Arial" w:hAnsi="Arial" w:cs="Arial"/>
+                                <w:b/>
+                                <w:sz w:val="24"/>
+                              </w:rPr>
+                            </w:pPr>
+                            <w:r>
+                              <w:rPr>
+                                <w:rFonts w:ascii="Arial" w:hAnsi="Arial" w:cs="Arial"/>
+                                <w:b/>
+                                <w:spacing w:val="-4"/>
+                                <w:sz w:val="24"/>
+                              </w:rPr>
+                              <w:t>Post-</w:t>
+                            </w:r>
+                            <w:r>
+                              <w:rPr>
+                                <w:rFonts w:ascii="Arial" w:hAnsi="Arial" w:cs="Arial"/>
+                                <w:b/>
+                                <w:spacing w:val="-2"/>
+                                <w:sz w:val="24"/>
+                              </w:rPr>
+                              <w:t>condizioni:</w:t>
+                            </w:r>
+                          </w:p>
+                          <w:p>
+                            <w:pPr>
+                              <w:pStyle w:val="Corpotesto"/>
+                              <w:tabs>
+                                <w:tab w:val="left" w:pos="246"/>
+                              </w:tabs>
+                              <w:spacing w:line="272" w:lineRule="exact"/>
+                              <w:rPr>
+                                <w:rFonts w:ascii="Arial" w:hAnsi="Arial" w:cs="Arial"/>
+                              </w:rPr>
+                            </w:pPr>
+                          </w:p>
+                          <w:p>
+                            <w:pPr>
+                              <w:pStyle w:val="Corpotesto"/>
+                              <w:numPr>
+                                <w:ilvl w:val="0"/>
+                                <w:numId w:val="16"/>
+                              </w:numPr>
+                              <w:spacing w:before="175"/>
+                              <w:rPr>
+                                <w:rFonts w:ascii="Arial" w:hAnsi="Arial" w:cs="Arial"/>
+                              </w:rPr>
+                            </w:pPr>
+                            <w:r>
+                              <w:rPr>
+                                <w:rFonts w:ascii="Arial" w:hAnsi="Arial" w:cs="Arial"/>
+                              </w:rPr>
+                              <w:t xml:space="preserve">Il sistema ha calcolato la differenza di giorni tra la data attuale e la data dell’appello </w:t>
+                            </w:r>
+                            <w:r>
+                              <w:rPr>
+                                <w:rFonts w:ascii="Arial" w:hAnsi="Arial" w:cs="Arial"/>
+                                <w:i/>
+                                <w:iCs/>
+                              </w:rPr>
+                              <w:t>appelloDaCancellare</w:t>
+                            </w:r>
+                            <w:r>
+                              <w:rPr>
+                                <w:rFonts w:ascii="Arial" w:hAnsi="Arial" w:cs="Arial"/>
+                              </w:rPr>
+                              <w:t>.</w:t>
+                            </w:r>
+                          </w:p>
+                          <w:p>
+                            <w:pPr>
+                              <w:pStyle w:val="Corpotesto"/>
+                              <w:numPr>
+                                <w:ilvl w:val="0"/>
+                                <w:numId w:val="16"/>
+                              </w:numPr>
+                              <w:spacing w:before="175"/>
+                              <w:rPr>
+                                <w:rFonts w:ascii="Arial" w:hAnsi="Arial" w:cs="Arial"/>
+                              </w:rPr>
+                            </w:pPr>
+                            <w:r>
+                              <w:rPr>
+                                <w:rFonts w:ascii="Arial" w:hAnsi="Arial" w:cs="Arial"/>
+                              </w:rPr>
+                              <w:t xml:space="preserve">Se la differenza è inferiore alla soglia dei tre giorni, l’operazione restituisce </w:t>
+                            </w:r>
+                            <w:r>
+                              <w:rPr>
+                                <w:rFonts w:ascii="Arial" w:hAnsi="Arial" w:cs="Arial"/>
+                                <w:i/>
+                                <w:iCs/>
+                              </w:rPr>
+                              <w:t>true</w:t>
+                            </w:r>
+                            <w:r>
+                              <w:rPr>
+                                <w:rFonts w:ascii="Arial" w:hAnsi="Arial" w:cs="Arial"/>
+                              </w:rPr>
+                              <w:t>, indicando che è troppo tardi per cancellare la prenotazione.</w:t>
+                            </w:r>
+                          </w:p>
+                          <w:p>
+                            <w:pPr>
+                              <w:pStyle w:val="Corpotesto"/>
+                              <w:numPr>
+                                <w:ilvl w:val="0"/>
+                                <w:numId w:val="16"/>
+                              </w:numPr>
+                              <w:spacing w:before="175"/>
+                              <w:rPr>
+                                <w:rFonts w:ascii="Arial" w:hAnsi="Arial" w:cs="Arial"/>
+                              </w:rPr>
+                            </w:pPr>
+                            <w:r>
+                              <w:rPr>
+                                <w:rFonts w:ascii="Arial" w:hAnsi="Arial" w:cs="Arial"/>
+                              </w:rPr>
+                              <w:t xml:space="preserve">Altrimenti, l’operazione restituisce </w:t>
+                            </w:r>
+                            <w:r>
+                              <w:rPr>
+                                <w:rFonts w:ascii="Arial" w:hAnsi="Arial" w:cs="Arial"/>
+                                <w:i/>
+                                <w:iCs/>
+                              </w:rPr>
+                              <w:t>false</w:t>
+                            </w:r>
+                            <w:r>
+                              <w:rPr>
+                                <w:rFonts w:ascii="Arial" w:hAnsi="Arial" w:cs="Arial"/>
+                              </w:rPr>
+                              <w:t>, permettendo la cancellazione.</w:t>
+                            </w:r>
+                          </w:p>
+                        </w:txbxContent>
+                      </wps:txbx>
+                      <wps:bodyPr wrap="square" lIns="0" tIns="0" rIns="0" bIns="0" rtlCol="0">
+                        <a:noAutofit/>
+                      </wps:bodyPr>
+                    </wps:wsp>
+                  </a:graphicData>
+                </a:graphic>
+                <wp14:sizeRelH relativeFrom="margin">
+                  <wp14:pctWidth>0</wp14:pctWidth>
+                </wp14:sizeRelH>
+                <wp14:sizeRelV relativeFrom="margin">
+                  <wp14:pctHeight>0</wp14:pctHeight>
+                </wp14:sizeRelV>
+              </wp:anchor>
+            </w:drawing>
+          </mc:Choice>
+          <mc:Fallback>
+            <w:pict>
+              <v:shape w14:anchorId="1ABD46A0" id="_x0000_s1032" type="#_x0000_t202" style="position:absolute;left:0;text-align:left;margin-left:57.6pt;margin-top:29.5pt;width:492.6pt;height:4in;z-index:-251646976;visibility:visible;mso-wrap-style:square;mso-width-percent:0;mso-height-percent:0;mso-wrap-distance-left:0;mso-wrap-distance-top:0;mso-wrap-distance-right:0;mso-wrap-distance-bottom:0;mso-position-horizontal:absolute;mso-position-horizontal-relative:page;mso-position-vertical:absolute;mso-position-vertical-relative:text;mso-width-percent:0;mso-height-percent:0;mso-width-relative:margin;mso-height-relative:margin;v-text-anchor:top" o:gfxdata="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" filled="f" strokecolor="#176b22" strokeweight="1pt">
+                <v:path arrowok="t"/>
+                <v:textbox inset="0,0,0,0">
+                  <w:txbxContent>
+                    <w:p>
+                      <w:pPr>
+                        <w:spacing w:before="83"/>
+                        <w:ind w:left="167"/>
+                        <w:rPr>
+                          <w:rFonts w:ascii="Arial" w:hAnsi="Arial" w:cs="Arial"/>
+                          <w:b/>
+                          <w:sz w:val="24"/>
+                        </w:rPr>
+                      </w:pPr>
+                      <w:r>
+                        <w:rPr>
+                          <w:rFonts w:ascii="Arial" w:hAnsi="Arial" w:cs="Arial"/>
+                          <w:b/>
+                          <w:spacing w:val="-2"/>
+                          <w:sz w:val="24"/>
+                        </w:rPr>
+                        <w:t>Operazione:</w:t>
+                      </w:r>
+                    </w:p>
+                    <w:p>
+                      <w:pPr>
+                        <w:pStyle w:val="Corpotesto"/>
+                        <w:spacing w:before="185"/>
+                        <w:ind w:left="167"/>
+                        <w:rPr>
+                          <w:rFonts w:ascii="Arial" w:hAnsi="Arial" w:cs="Arial"/>
+                        </w:rPr>
+                      </w:pPr>
+                      <w:r>
+                        <w:rPr>
+                          <w:rFonts w:ascii="Arial" w:hAnsi="Arial" w:cs="Arial"/>
+                          <w:spacing w:val="-2"/>
+                        </w:rPr>
+                        <w:t>isTroppoTardiPerCancellare(appelloDaCancellare)</w:t>
+                      </w:r>
+                    </w:p>
+                    <w:p>
+                      <w:pPr>
+                        <w:spacing w:before="175"/>
+                        <w:ind w:left="167"/>
+                        <w:rPr>
+                          <w:rFonts w:ascii="Arial" w:hAnsi="Arial" w:cs="Arial"/>
+                          <w:b/>
+                          <w:sz w:val="24"/>
+                        </w:rPr>
+                      </w:pPr>
+                      <w:r>
+                        <w:rPr>
+                          <w:rFonts w:ascii="Arial" w:hAnsi="Arial" w:cs="Arial"/>
+                          <w:b/>
+                          <w:spacing w:val="-2"/>
+                          <w:sz w:val="24"/>
+                        </w:rPr>
+                        <w:t>Riferimenti:</w:t>
+                      </w:r>
+                    </w:p>
+                    <w:p>
+                      <w:pPr>
+                        <w:pStyle w:val="Corpotesto"/>
+                        <w:spacing w:before="190"/>
+                        <w:ind w:left="167"/>
+                        <w:rPr>
+                          <w:rFonts w:ascii="Arial" w:hAnsi="Arial" w:cs="Arial"/>
+                        </w:rPr>
+                      </w:pPr>
+                      <w:r>
+                        <w:rPr>
+                          <w:rFonts w:ascii="Arial" w:hAnsi="Arial" w:cs="Arial"/>
+                        </w:rPr>
+                        <w:t>Caso</w:t>
+                      </w:r>
+                      <w:r>
+                        <w:rPr>
+                          <w:rFonts w:ascii="Arial" w:hAnsi="Arial" w:cs="Arial"/>
+                          <w:spacing w:val="-17"/>
+                        </w:rPr>
+                        <w:t xml:space="preserve"> </w:t>
+                      </w:r>
+                      <w:r>
+                        <w:rPr>
+                          <w:rFonts w:ascii="Arial" w:hAnsi="Arial" w:cs="Arial"/>
+                        </w:rPr>
+                        <w:t>d’uso:</w:t>
+                      </w:r>
+                      <w:r>
+                        <w:rPr>
+                          <w:rFonts w:ascii="Arial" w:hAnsi="Arial" w:cs="Arial"/>
+                          <w:spacing w:val="-17"/>
+                        </w:rPr>
+                        <w:t xml:space="preserve"> </w:t>
+                      </w:r>
+                      <w:r>
+                        <w:rPr>
+                          <w:rFonts w:ascii="Arial" w:hAnsi="Arial" w:cs="Arial"/>
+                        </w:rPr>
+                        <w:t>Annullamento prenotazione appello.</w:t>
+                      </w:r>
+                    </w:p>
+                    <w:p>
+                      <w:pPr>
+                        <w:pStyle w:val="Corpotesto"/>
+                        <w:spacing w:before="175"/>
+                        <w:ind w:left="167"/>
+                        <w:rPr>
+                          <w:rFonts w:ascii="Arial" w:hAnsi="Arial" w:cs="Arial"/>
+                        </w:rPr>
+                      </w:pPr>
+                      <w:r>
+                        <w:rPr>
+                          <w:rFonts w:ascii="Arial" w:hAnsi="Arial" w:cs="Arial"/>
+                          <w:b/>
+                        </w:rPr>
+                        <w:t>Pre-condizioni:</w:t>
+                      </w:r>
+                      <w:r>
+                        <w:rPr>
+                          <w:rFonts w:ascii="Arial" w:hAnsi="Arial" w:cs="Arial"/>
+                          <w:b/>
+                          <w:spacing w:val="-6"/>
+                        </w:rPr>
+                        <w:t xml:space="preserve"> </w:t>
+                      </w:r>
+                    </w:p>
+                    <w:p>
+                      <w:pPr>
+                        <w:pStyle w:val="Corpotesto"/>
+                        <w:numPr>
+                          <w:ilvl w:val="0"/>
+                          <w:numId w:val="16"/>
+                        </w:numPr>
+                        <w:spacing w:before="175"/>
+                        <w:rPr>
+                          <w:rFonts w:ascii="Arial" w:hAnsi="Arial" w:cs="Arial"/>
+                        </w:rPr>
+                      </w:pPr>
+                      <w:r>
+                        <w:rPr>
+                          <w:rFonts w:ascii="Arial" w:hAnsi="Arial" w:cs="Arial"/>
+                        </w:rPr>
+                        <w:t>È</w:t>
+                      </w:r>
+                      <w:r>
+                        <w:rPr>
+                          <w:rFonts w:ascii="Arial" w:hAnsi="Arial" w:cs="Arial"/>
+                          <w:spacing w:val="-5"/>
+                        </w:rPr>
+                        <w:t xml:space="preserve"> </w:t>
+                      </w:r>
+                      <w:r>
+                        <w:rPr>
+                          <w:rFonts w:ascii="Arial" w:hAnsi="Arial" w:cs="Arial"/>
+                        </w:rPr>
+                        <w:t>stat</w:t>
+                      </w:r>
+                      <w:r>
+                        <w:rPr>
+                          <w:rFonts w:ascii="Arial" w:hAnsi="Arial" w:cs="Arial"/>
+                        </w:rPr>
+                        <w:t xml:space="preserve">o recuperato l’appello </w:t>
+                      </w:r>
+                      <w:r>
+                        <w:rPr>
+                          <w:rFonts w:ascii="Arial" w:hAnsi="Arial" w:cs="Arial"/>
+                          <w:i/>
+                          <w:iCs/>
+                        </w:rPr>
+                        <w:t>appelloDaCancellare</w:t>
+                      </w:r>
+                      <w:r>
+                        <w:rPr>
+                          <w:rFonts w:ascii="Arial" w:hAnsi="Arial" w:cs="Arial"/>
+                        </w:rPr>
+                        <w:t xml:space="preserve"> per il quale lo studente </w:t>
+                      </w:r>
+                      <w:proofErr w:type="gramStart"/>
+                      <w:r>
+                        <w:rPr>
+                          <w:rFonts w:ascii="Arial" w:hAnsi="Arial" w:cs="Arial"/>
+                          <w:i/>
+                          <w:iCs/>
+                        </w:rPr>
+                        <w:t>s</w:t>
+                      </w:r>
+                      <w:proofErr w:type="gramEnd"/>
+                      <w:r>
+                        <w:rPr>
+                          <w:rFonts w:ascii="Arial" w:hAnsi="Arial" w:cs="Arial"/>
+                        </w:rPr>
+                        <w:t xml:space="preserve"> vuole annullare la prenotazione.</w:t>
+                      </w:r>
+                      <w:r>
+                        <w:rPr>
+                          <w:rFonts w:ascii="Arial" w:hAnsi="Arial" w:cs="Arial"/>
+                        </w:rPr>
+                        <w:t xml:space="preserve"> </w:t>
+                      </w:r>
+                    </w:p>
+                    <w:p>
+                      <w:pPr>
+                        <w:spacing w:before="162"/>
+                        <w:ind w:left="219"/>
+                        <w:rPr>
+                          <w:rFonts w:ascii="Arial" w:hAnsi="Arial" w:cs="Arial"/>
+                          <w:b/>
+                          <w:sz w:val="24"/>
+                        </w:rPr>
+                      </w:pPr>
+                      <w:r>
+                        <w:rPr>
+                          <w:rFonts w:ascii="Arial" w:hAnsi="Arial" w:cs="Arial"/>
+                          <w:b/>
+                          <w:spacing w:val="-4"/>
+                          <w:sz w:val="24"/>
+                        </w:rPr>
+                        <w:t>Post-</w:t>
+                      </w:r>
+                      <w:r>
+                        <w:rPr>
+                          <w:rFonts w:ascii="Arial" w:hAnsi="Arial" w:cs="Arial"/>
+                          <w:b/>
+                          <w:spacing w:val="-2"/>
+                          <w:sz w:val="24"/>
+                        </w:rPr>
+                        <w:t>condizioni:</w:t>
+                      </w:r>
+                    </w:p>
+                    <w:p>
+                      <w:pPr>
+                        <w:pStyle w:val="Corpotesto"/>
+                        <w:tabs>
+                          <w:tab w:val="left" w:pos="246"/>
+                        </w:tabs>
+                        <w:spacing w:line="272" w:lineRule="exact"/>
+                        <w:rPr>
+                          <w:rFonts w:ascii="Arial" w:hAnsi="Arial" w:cs="Arial"/>
+                        </w:rPr>
+                      </w:pPr>
+                    </w:p>
+                    <w:p>
+                      <w:pPr>
+                        <w:pStyle w:val="Corpotesto"/>
+                        <w:numPr>
+                          <w:ilvl w:val="0"/>
+                          <w:numId w:val="16"/>
+                        </w:numPr>
+                        <w:spacing w:before="175"/>
+                        <w:rPr>
+                          <w:rFonts w:ascii="Arial" w:hAnsi="Arial" w:cs="Arial"/>
+                        </w:rPr>
+                      </w:pPr>
+                      <w:r>
+                        <w:rPr>
+                          <w:rFonts w:ascii="Arial" w:hAnsi="Arial" w:cs="Arial"/>
+                        </w:rPr>
+                        <w:t xml:space="preserve">Il sistema ha calcolato la differenza di giorni tra la data attuale e la data dell’appello </w:t>
+                      </w:r>
+                      <w:r>
+                        <w:rPr>
+                          <w:rFonts w:ascii="Arial" w:hAnsi="Arial" w:cs="Arial"/>
+                          <w:i/>
+                          <w:iCs/>
+                        </w:rPr>
+                        <w:t>appelloDaCancellare</w:t>
+                      </w:r>
+                      <w:r>
+                        <w:rPr>
+                          <w:rFonts w:ascii="Arial" w:hAnsi="Arial" w:cs="Arial"/>
+                        </w:rPr>
+                        <w:t>.</w:t>
+                      </w:r>
+                    </w:p>
+                    <w:p>
+                      <w:pPr>
+                        <w:pStyle w:val="Corpotesto"/>
+                        <w:numPr>
+                          <w:ilvl w:val="0"/>
+                          <w:numId w:val="16"/>
+                        </w:numPr>
+                        <w:spacing w:before="175"/>
+                        <w:rPr>
+                          <w:rFonts w:ascii="Arial" w:hAnsi="Arial" w:cs="Arial"/>
+                        </w:rPr>
+                      </w:pPr>
+                      <w:r>
+                        <w:rPr>
+                          <w:rFonts w:ascii="Arial" w:hAnsi="Arial" w:cs="Arial"/>
+                        </w:rPr>
+                        <w:t xml:space="preserve">Se la differenza è inferiore alla soglia dei tre giorni, l’operazione restituisce </w:t>
+                      </w:r>
+                      <w:r>
+                        <w:rPr>
+                          <w:rFonts w:ascii="Arial" w:hAnsi="Arial" w:cs="Arial"/>
+                          <w:i/>
+                          <w:iCs/>
+                        </w:rPr>
+                        <w:t>true</w:t>
+                      </w:r>
+                      <w:r>
+                        <w:rPr>
+                          <w:rFonts w:ascii="Arial" w:hAnsi="Arial" w:cs="Arial"/>
+                        </w:rPr>
+                        <w:t>, indicando che è troppo tardi per cancellare la prenotazione.</w:t>
+                      </w:r>
+                    </w:p>
+                    <w:p>
+                      <w:pPr>
+                        <w:pStyle w:val="Corpotesto"/>
+                        <w:numPr>
+                          <w:ilvl w:val="0"/>
+                          <w:numId w:val="16"/>
+                        </w:numPr>
+                        <w:spacing w:before="175"/>
+                        <w:rPr>
+                          <w:rFonts w:ascii="Arial" w:hAnsi="Arial" w:cs="Arial"/>
+                        </w:rPr>
+                      </w:pPr>
+                      <w:r>
+                        <w:rPr>
+                          <w:rFonts w:ascii="Arial" w:hAnsi="Arial" w:cs="Arial"/>
+                        </w:rPr>
+                        <w:t xml:space="preserve">Altrimenti, l’operazione restituisce </w:t>
+                      </w:r>
+                      <w:r>
+                        <w:rPr>
+                          <w:rFonts w:ascii="Arial" w:hAnsi="Arial" w:cs="Arial"/>
+                          <w:i/>
+                          <w:iCs/>
+                        </w:rPr>
+                        <w:t>false</w:t>
+                      </w:r>
+                      <w:r>
+                        <w:rPr>
+                          <w:rFonts w:ascii="Arial" w:hAnsi="Arial" w:cs="Arial"/>
+                        </w:rPr>
+                        <w:t>, permettendo la cancellazione.</w:t>
+                      </w:r>
+                    </w:p>
+                  </w:txbxContent>
+                </v:textbox>
+                <w10:wrap type="topAndBottom" anchorx="page"/>
+              </v:shape>
+            </w:pict>
+          </mc:Fallback>
+        </mc:AlternateContent>
+      </w:r>
+      <w:r>
+        <w:rPr>
+          <w:b/>
+          <w:sz w:val="28"/>
+        </w:rPr>
+        <w:t>Controllo temporale per la cancellazione</w:t>
+      </w:r>
     </w:p>
     <w:p>
       <w:pPr>
@@ -6091,6 +6879,851 @@
           <w:sz w:val="28"/>
         </w:rPr>
       </w:pPr>
+    </w:p>
+    <w:p>
+      <w:pPr>
+        <w:pStyle w:val="Paragrafoelenco"/>
+        <w:numPr>
+          <w:ilvl w:val="0"/>
+          <w:numId w:val="12"/>
+        </w:numPr>
+        <w:tabs>
+          <w:tab w:val="left" w:pos="859"/>
+        </w:tabs>
+        <w:ind w:left="859" w:hanging="358"/>
+        <w:contextualSpacing w:val="0"/>
+        <w:rPr>
+          <w:b/>
+          <w:sz w:val="28"/>
+        </w:rPr>
+      </w:pPr>
+      <w:r>
+        <w:rPr>
+          <w:b/>
+          <w:noProof/>
+          <w:sz w:val="20"/>
+        </w:rPr>
+        <mc:AlternateContent>
+          <mc:Choice Requires="wps">
+            <w:drawing>
+              <wp:anchor distT="0" distB="0" distL="0" distR="0" simplePos="0" relativeHeight="251671552" behindDoc="1" locked="0" layoutInCell="1" allowOverlap="1" wp14:anchorId="4FF899AD" wp14:editId="0F2C6056">
+                <wp:simplePos x="0" y="0"/>
+                <wp:positionH relativeFrom="page">
+                  <wp:posOffset>731520</wp:posOffset>
+                </wp:positionH>
+                <wp:positionV relativeFrom="paragraph">
+                  <wp:posOffset>374650</wp:posOffset>
+                </wp:positionV>
+                <wp:extent cx="6256020" cy="3657600"/>
+                <wp:effectExtent l="0" t="0" r="11430" b="19050"/>
+                <wp:wrapTopAndBottom/>
+                <wp:docPr id="1660231249" name="Textbox 4"/>
+                <wp:cNvGraphicFramePr>
+                  <a:graphicFrameLocks xmlns:a="http://schemas.openxmlformats.org/drawingml/2006/main"/>
+                </wp:cNvGraphicFramePr>
+                <a:graphic xmlns:a="http://schemas.openxmlformats.org/drawingml/2006/main">
+                  <a:graphicData uri="http://schemas.microsoft.com/office/word/2010/wordprocessingShape">
+                    <wps:wsp>
+                      <wps:cNvSpPr txBox="1">
+                        <a:spLocks/>
+                      </wps:cNvSpPr>
+                      <wps:spPr>
+                        <a:xfrm>
+                          <a:off x="0" y="0"/>
+                          <a:ext cx="6256020" cy="3657600"/>
+                        </a:xfrm>
+                        <a:prstGeom prst="rect">
+                          <a:avLst/>
+                        </a:prstGeom>
+                        <a:ln w="12700">
+                          <a:solidFill>
+                            <a:srgbClr val="176B22"/>
+                          </a:solidFill>
+                          <a:prstDash val="solid"/>
+                        </a:ln>
+                      </wps:spPr>
+                      <wps:txbx>
+                        <w:txbxContent>
+                          <w:p>
+                            <w:pPr>
+                              <w:spacing w:before="83"/>
+                              <w:ind w:left="167"/>
+                              <w:rPr>
+                                <w:rFonts w:ascii="Arial" w:hAnsi="Arial" w:cs="Arial"/>
+                                <w:b/>
+                                <w:sz w:val="24"/>
+                              </w:rPr>
+                            </w:pPr>
+                            <w:r>
+                              <w:rPr>
+                                <w:rFonts w:ascii="Arial" w:hAnsi="Arial" w:cs="Arial"/>
+                                <w:b/>
+                                <w:spacing w:val="-2"/>
+                                <w:sz w:val="24"/>
+                              </w:rPr>
+                              <w:t>Operazione:</w:t>
+                            </w:r>
+                          </w:p>
+                          <w:p>
+                            <w:pPr>
+                              <w:pStyle w:val="Corpotesto"/>
+                              <w:spacing w:before="185"/>
+                              <w:ind w:left="167"/>
+                              <w:rPr>
+                                <w:rFonts w:ascii="Arial" w:hAnsi="Arial" w:cs="Arial"/>
+                              </w:rPr>
+                            </w:pPr>
+                            <w:r>
+                              <w:rPr>
+                                <w:rFonts w:ascii="Arial" w:hAnsi="Arial" w:cs="Arial"/>
+                                <w:spacing w:val="-2"/>
+                              </w:rPr>
+                              <w:t>haRicevutoEsito(appelloDaCancellare)</w:t>
+                            </w:r>
+                          </w:p>
+                          <w:p>
+                            <w:pPr>
+                              <w:spacing w:before="175"/>
+                              <w:ind w:left="167"/>
+                              <w:rPr>
+                                <w:rFonts w:ascii="Arial" w:hAnsi="Arial" w:cs="Arial"/>
+                                <w:b/>
+                                <w:sz w:val="24"/>
+                              </w:rPr>
+                            </w:pPr>
+                            <w:r>
+                              <w:rPr>
+                                <w:rFonts w:ascii="Arial" w:hAnsi="Arial" w:cs="Arial"/>
+                                <w:b/>
+                                <w:spacing w:val="-2"/>
+                                <w:sz w:val="24"/>
+                              </w:rPr>
+                              <w:t>Riferimenti:</w:t>
+                            </w:r>
+                          </w:p>
+                          <w:p>
+                            <w:pPr>
+                              <w:pStyle w:val="Corpotesto"/>
+                              <w:spacing w:before="190"/>
+                              <w:ind w:left="167"/>
+                              <w:rPr>
+                                <w:rFonts w:ascii="Arial" w:hAnsi="Arial" w:cs="Arial"/>
+                              </w:rPr>
+                            </w:pPr>
+                            <w:r>
+                              <w:rPr>
+                                <w:rFonts w:ascii="Arial" w:hAnsi="Arial" w:cs="Arial"/>
+                              </w:rPr>
+                              <w:t>Caso</w:t>
+                            </w:r>
+                            <w:r>
+                              <w:rPr>
+                                <w:rFonts w:ascii="Arial" w:hAnsi="Arial" w:cs="Arial"/>
+                                <w:spacing w:val="-17"/>
+                              </w:rPr>
+                              <w:t xml:space="preserve"> </w:t>
+                            </w:r>
+                            <w:r>
+                              <w:rPr>
+                                <w:rFonts w:ascii="Arial" w:hAnsi="Arial" w:cs="Arial"/>
+                              </w:rPr>
+                              <w:t>d’uso:</w:t>
+                            </w:r>
+                            <w:r>
+                              <w:rPr>
+                                <w:rFonts w:ascii="Arial" w:hAnsi="Arial" w:cs="Arial"/>
+                                <w:spacing w:val="-17"/>
+                              </w:rPr>
+                              <w:t xml:space="preserve"> </w:t>
+                            </w:r>
+                            <w:r>
+                              <w:rPr>
+                                <w:rFonts w:ascii="Arial" w:hAnsi="Arial" w:cs="Arial"/>
+                              </w:rPr>
+                              <w:t>Annullamento prenotazione appello.</w:t>
+                            </w:r>
+                          </w:p>
+                          <w:p>
+                            <w:pPr>
+                              <w:pStyle w:val="Corpotesto"/>
+                              <w:spacing w:before="175"/>
+                              <w:ind w:left="167"/>
+                              <w:rPr>
+                                <w:rFonts w:ascii="Arial" w:hAnsi="Arial" w:cs="Arial"/>
+                              </w:rPr>
+                            </w:pPr>
+                            <w:r>
+                              <w:rPr>
+                                <w:rFonts w:ascii="Arial" w:hAnsi="Arial" w:cs="Arial"/>
+                                <w:b/>
+                              </w:rPr>
+                              <w:t>Pre-condizioni:</w:t>
+                            </w:r>
+                            <w:r>
+                              <w:rPr>
+                                <w:rFonts w:ascii="Arial" w:hAnsi="Arial" w:cs="Arial"/>
+                                <w:b/>
+                                <w:spacing w:val="-6"/>
+                              </w:rPr>
+                              <w:t xml:space="preserve"> </w:t>
+                            </w:r>
+                          </w:p>
+                          <w:p>
+                            <w:pPr>
+                              <w:pStyle w:val="Corpotesto"/>
+                              <w:numPr>
+                                <w:ilvl w:val="0"/>
+                                <w:numId w:val="16"/>
+                              </w:numPr>
+                              <w:spacing w:before="175"/>
+                              <w:rPr>
+                                <w:rFonts w:ascii="Arial" w:hAnsi="Arial" w:cs="Arial"/>
+                              </w:rPr>
+                            </w:pPr>
+                            <w:r>
+                              <w:rPr>
+                                <w:rFonts w:ascii="Arial" w:hAnsi="Arial" w:cs="Arial"/>
+                              </w:rPr>
+                              <w:t>È</w:t>
+                            </w:r>
+                            <w:r>
+                              <w:rPr>
+                                <w:rFonts w:ascii="Arial" w:hAnsi="Arial" w:cs="Arial"/>
+                                <w:spacing w:val="-5"/>
+                              </w:rPr>
+                              <w:t xml:space="preserve"> </w:t>
+                            </w:r>
+                            <w:r>
+                              <w:rPr>
+                                <w:rFonts w:ascii="Arial" w:hAnsi="Arial" w:cs="Arial"/>
+                              </w:rPr>
+                              <w:t>stat</w:t>
+                            </w:r>
+                            <w:r>
+                              <w:rPr>
+                                <w:rFonts w:ascii="Arial" w:hAnsi="Arial" w:cs="Arial"/>
+                              </w:rPr>
+                              <w:t>a</w:t>
+                            </w:r>
+                            <w:r>
+                              <w:rPr>
+                                <w:rFonts w:ascii="Arial" w:hAnsi="Arial" w:cs="Arial"/>
+                              </w:rPr>
+                              <w:t xml:space="preserve"> </w:t>
+                            </w:r>
+                            <w:r>
+                              <w:rPr>
+                                <w:rFonts w:ascii="Arial" w:hAnsi="Arial" w:cs="Arial"/>
+                              </w:rPr>
+                              <w:t>recupera</w:t>
+                            </w:r>
+                            <w:r>
+                              <w:rPr>
+                                <w:rFonts w:ascii="Arial" w:hAnsi="Arial" w:cs="Arial"/>
+                              </w:rPr>
+                              <w:t xml:space="preserve">to l’appello </w:t>
+                            </w:r>
+                            <w:r>
+                              <w:rPr>
+                                <w:rFonts w:ascii="Arial" w:hAnsi="Arial" w:cs="Arial"/>
+                                <w:i/>
+                                <w:iCs/>
+                              </w:rPr>
+                              <w:t>appelloDaCancellare</w:t>
+                            </w:r>
+                            <w:r>
+                              <w:rPr>
+                                <w:rFonts w:ascii="Arial" w:hAnsi="Arial" w:cs="Arial"/>
+                              </w:rPr>
+                              <w:t xml:space="preserve"> per il quale lo studente </w:t>
+                            </w:r>
+                            <w:proofErr w:type="gramStart"/>
+                            <w:r>
+                              <w:rPr>
+                                <w:rFonts w:ascii="Arial" w:hAnsi="Arial" w:cs="Arial"/>
+                                <w:i/>
+                                <w:iCs/>
+                              </w:rPr>
+                              <w:t>s</w:t>
+                            </w:r>
+                            <w:proofErr w:type="gramEnd"/>
+                            <w:r>
+                              <w:rPr>
+                                <w:rFonts w:ascii="Arial" w:hAnsi="Arial" w:cs="Arial"/>
+                              </w:rPr>
+                              <w:t xml:space="preserve"> vuole annullare la prenotazione.</w:t>
+                            </w:r>
+                          </w:p>
+                          <w:p>
+                            <w:pPr>
+                              <w:pStyle w:val="Corpotesto"/>
+                              <w:numPr>
+                                <w:ilvl w:val="0"/>
+                                <w:numId w:val="16"/>
+                              </w:numPr>
+                              <w:spacing w:before="175"/>
+                              <w:rPr>
+                                <w:rFonts w:ascii="Arial" w:hAnsi="Arial" w:cs="Arial"/>
+                              </w:rPr>
+                            </w:pPr>
+                            <w:r>
+                              <w:rPr>
+                                <w:rFonts w:ascii="Arial" w:hAnsi="Arial" w:cs="Arial"/>
+                              </w:rPr>
+                              <w:t xml:space="preserve">L’elenco delle prenotazioni dello studente </w:t>
+                            </w:r>
+                            <w:proofErr w:type="gramStart"/>
+                            <w:r>
+                              <w:rPr>
+                                <w:rFonts w:ascii="Arial" w:hAnsi="Arial" w:cs="Arial"/>
+                                <w:i/>
+                                <w:iCs/>
+                              </w:rPr>
+                              <w:t>s</w:t>
+                            </w:r>
+                            <w:r>
+                              <w:rPr>
+                                <w:rFonts w:ascii="Arial" w:hAnsi="Arial" w:cs="Arial"/>
+                              </w:rPr>
+                              <w:t xml:space="preserve"> è</w:t>
+                            </w:r>
+                            <w:proofErr w:type="gramEnd"/>
+                            <w:r>
+                              <w:rPr>
+                                <w:rFonts w:ascii="Arial" w:hAnsi="Arial" w:cs="Arial"/>
+                              </w:rPr>
+                              <w:t xml:space="preserve"> caricato dal sistema.</w:t>
+                            </w:r>
+                          </w:p>
+                          <w:p>
+                            <w:pPr>
+                              <w:spacing w:before="162"/>
+                              <w:ind w:left="219"/>
+                              <w:rPr>
+                                <w:rFonts w:ascii="Arial" w:hAnsi="Arial" w:cs="Arial"/>
+                                <w:b/>
+                                <w:sz w:val="24"/>
+                              </w:rPr>
+                            </w:pPr>
+                            <w:r>
+                              <w:rPr>
+                                <w:rFonts w:ascii="Arial" w:hAnsi="Arial" w:cs="Arial"/>
+                                <w:b/>
+                                <w:spacing w:val="-4"/>
+                                <w:sz w:val="24"/>
+                              </w:rPr>
+                              <w:t>Post-</w:t>
+                            </w:r>
+                            <w:r>
+                              <w:rPr>
+                                <w:rFonts w:ascii="Arial" w:hAnsi="Arial" w:cs="Arial"/>
+                                <w:b/>
+                                <w:spacing w:val="-2"/>
+                                <w:sz w:val="24"/>
+                              </w:rPr>
+                              <w:t>condizioni:</w:t>
+                            </w:r>
+                          </w:p>
+                          <w:p>
+                            <w:pPr>
+                              <w:pStyle w:val="Corpotesto"/>
+                              <w:tabs>
+                                <w:tab w:val="left" w:pos="246"/>
+                              </w:tabs>
+                              <w:spacing w:line="272" w:lineRule="exact"/>
+                              <w:rPr>
+                                <w:rFonts w:ascii="Arial" w:hAnsi="Arial" w:cs="Arial"/>
+                                <w:u w:val="single"/>
+                              </w:rPr>
+                            </w:pPr>
+                          </w:p>
+                          <w:p>
+                            <w:pPr>
+                              <w:pStyle w:val="Corpotesto"/>
+                              <w:numPr>
+                                <w:ilvl w:val="0"/>
+                                <w:numId w:val="16"/>
+                              </w:numPr>
+                              <w:spacing w:before="175"/>
+                              <w:rPr>
+                                <w:rFonts w:ascii="Arial" w:hAnsi="Arial" w:cs="Arial"/>
+                              </w:rPr>
+                            </w:pPr>
+                            <w:r>
+                              <w:t xml:space="preserve">Il sistema ha verificato se esiste un esito registrato per l’appello </w:t>
+                            </w:r>
+                            <w:r>
+                              <w:rPr>
+                                <w:i/>
+                                <w:iCs/>
+                              </w:rPr>
+                              <w:t>appelloDaCancellare</w:t>
+                            </w:r>
+                            <w:r>
+                              <w:t>.</w:t>
+                            </w:r>
+                          </w:p>
+                          <w:p>
+                            <w:pPr>
+                              <w:pStyle w:val="Corpotesto"/>
+                              <w:numPr>
+                                <w:ilvl w:val="0"/>
+                                <w:numId w:val="16"/>
+                              </w:numPr>
+                              <w:spacing w:before="175"/>
+                              <w:rPr>
+                                <w:rFonts w:ascii="Arial" w:hAnsi="Arial" w:cs="Arial"/>
+                              </w:rPr>
+                            </w:pPr>
+                            <w:r>
+                              <w:t xml:space="preserve">Se esiste un esito, l’operazione restituisce </w:t>
+                            </w:r>
+                            <w:r>
+                              <w:rPr>
+                                <w:i/>
+                                <w:iCs/>
+                              </w:rPr>
+                              <w:t>true</w:t>
+                            </w:r>
+                            <w:r>
+                              <w:t>, impendendo la cancellazione.</w:t>
+                            </w:r>
+                          </w:p>
+                          <w:p>
+                            <w:pPr>
+                              <w:pStyle w:val="Corpotesto"/>
+                              <w:numPr>
+                                <w:ilvl w:val="0"/>
+                                <w:numId w:val="16"/>
+                              </w:numPr>
+                              <w:spacing w:before="175"/>
+                              <w:rPr>
+                                <w:rFonts w:ascii="Arial" w:hAnsi="Arial" w:cs="Arial"/>
+                              </w:rPr>
+                            </w:pPr>
+                            <w:r>
+                              <w:t xml:space="preserve">Se non esiste un esito, l’operazione restituisce </w:t>
+                            </w:r>
+                            <w:r>
+                              <w:rPr>
+                                <w:i/>
+                                <w:iCs/>
+                              </w:rPr>
+                              <w:t>false</w:t>
+                            </w:r>
+                            <w:r>
+                              <w:t>, permettendo la cancellazione.</w:t>
+                            </w:r>
+                          </w:p>
+                        </w:txbxContent>
+                      </wps:txbx>
+                      <wps:bodyPr wrap="square" lIns="0" tIns="0" rIns="0" bIns="0" rtlCol="0">
+                        <a:noAutofit/>
+                      </wps:bodyPr>
+                    </wps:wsp>
+                  </a:graphicData>
+                </a:graphic>
+                <wp14:sizeRelH relativeFrom="margin">
+                  <wp14:pctWidth>0</wp14:pctWidth>
+                </wp14:sizeRelH>
+                <wp14:sizeRelV relativeFrom="margin">
+                  <wp14:pctHeight>0</wp14:pctHeight>
+                </wp14:sizeRelV>
+              </wp:anchor>
+            </w:drawing>
+          </mc:Choice>
+          <mc:Fallback>
+            <w:pict>
+              <v:shape w14:anchorId="4FF899AD" id="_x0000_s1033" type="#_x0000_t202" style="position:absolute;left:0;text-align:left;margin-left:57.6pt;margin-top:29.5pt;width:492.6pt;height:4in;z-index:-251644928;visibility:visible;mso-wrap-style:square;mso-width-percent:0;mso-height-percent:0;mso-wrap-distance-left:0;mso-wrap-distance-top:0;mso-wrap-distance-right:0;mso-wrap-distance-bottom:0;mso-position-horizontal:absolute;mso-position-horizontal-relative:page;mso-position-vertical:absolute;mso-position-vertical-relative:text;mso-width-percent:0;mso-height-percent:0;mso-width-relative:margin;mso-height-relative:margin;v-text-anchor:top" o:gfxdata="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" filled="f" strokecolor="#176b22" strokeweight="1pt">
+                <v:path arrowok="t"/>
+                <v:textbox inset="0,0,0,0">
+                  <w:txbxContent>
+                    <w:p>
+                      <w:pPr>
+                        <w:spacing w:before="83"/>
+                        <w:ind w:left="167"/>
+                        <w:rPr>
+                          <w:rFonts w:ascii="Arial" w:hAnsi="Arial" w:cs="Arial"/>
+                          <w:b/>
+                          <w:sz w:val="24"/>
+                        </w:rPr>
+                      </w:pPr>
+                      <w:r>
+                        <w:rPr>
+                          <w:rFonts w:ascii="Arial" w:hAnsi="Arial" w:cs="Arial"/>
+                          <w:b/>
+                          <w:spacing w:val="-2"/>
+                          <w:sz w:val="24"/>
+                        </w:rPr>
+                        <w:t>Operazione:</w:t>
+                      </w:r>
+                    </w:p>
+                    <w:p>
+                      <w:pPr>
+                        <w:pStyle w:val="Corpotesto"/>
+                        <w:spacing w:before="185"/>
+                        <w:ind w:left="167"/>
+                        <w:rPr>
+                          <w:rFonts w:ascii="Arial" w:hAnsi="Arial" w:cs="Arial"/>
+                        </w:rPr>
+                      </w:pPr>
+                      <w:r>
+                        <w:rPr>
+                          <w:rFonts w:ascii="Arial" w:hAnsi="Arial" w:cs="Arial"/>
+                          <w:spacing w:val="-2"/>
+                        </w:rPr>
+                        <w:t>haRicevutoEsito(appelloDaCancellare)</w:t>
+                      </w:r>
+                    </w:p>
+                    <w:p>
+                      <w:pPr>
+                        <w:spacing w:before="175"/>
+                        <w:ind w:left="167"/>
+                        <w:rPr>
+                          <w:rFonts w:ascii="Arial" w:hAnsi="Arial" w:cs="Arial"/>
+                          <w:b/>
+                          <w:sz w:val="24"/>
+                        </w:rPr>
+                      </w:pPr>
+                      <w:r>
+                        <w:rPr>
+                          <w:rFonts w:ascii="Arial" w:hAnsi="Arial" w:cs="Arial"/>
+                          <w:b/>
+                          <w:spacing w:val="-2"/>
+                          <w:sz w:val="24"/>
+                        </w:rPr>
+                        <w:t>Riferimenti:</w:t>
+                      </w:r>
+                    </w:p>
+                    <w:p>
+                      <w:pPr>
+                        <w:pStyle w:val="Corpotesto"/>
+                        <w:spacing w:before="190"/>
+                        <w:ind w:left="167"/>
+                        <w:rPr>
+                          <w:rFonts w:ascii="Arial" w:hAnsi="Arial" w:cs="Arial"/>
+                        </w:rPr>
+                      </w:pPr>
+                      <w:r>
+                        <w:rPr>
+                          <w:rFonts w:ascii="Arial" w:hAnsi="Arial" w:cs="Arial"/>
+                        </w:rPr>
+                        <w:t>Caso</w:t>
+                      </w:r>
+                      <w:r>
+                        <w:rPr>
+                          <w:rFonts w:ascii="Arial" w:hAnsi="Arial" w:cs="Arial"/>
+                          <w:spacing w:val="-17"/>
+                        </w:rPr>
+                        <w:t xml:space="preserve"> </w:t>
+                      </w:r>
+                      <w:r>
+                        <w:rPr>
+                          <w:rFonts w:ascii="Arial" w:hAnsi="Arial" w:cs="Arial"/>
+                        </w:rPr>
+                        <w:t>d’uso:</w:t>
+                      </w:r>
+                      <w:r>
+                        <w:rPr>
+                          <w:rFonts w:ascii="Arial" w:hAnsi="Arial" w:cs="Arial"/>
+                          <w:spacing w:val="-17"/>
+                        </w:rPr>
+                        <w:t xml:space="preserve"> </w:t>
+                      </w:r>
+                      <w:r>
+                        <w:rPr>
+                          <w:rFonts w:ascii="Arial" w:hAnsi="Arial" w:cs="Arial"/>
+                        </w:rPr>
+                        <w:t>Annullamento prenotazione appello.</w:t>
+                      </w:r>
+                    </w:p>
+                    <w:p>
+                      <w:pPr>
+                        <w:pStyle w:val="Corpotesto"/>
+                        <w:spacing w:before="175"/>
+                        <w:ind w:left="167"/>
+                        <w:rPr>
+                          <w:rFonts w:ascii="Arial" w:hAnsi="Arial" w:cs="Arial"/>
+                        </w:rPr>
+                      </w:pPr>
+                      <w:r>
+                        <w:rPr>
+                          <w:rFonts w:ascii="Arial" w:hAnsi="Arial" w:cs="Arial"/>
+                          <w:b/>
+                        </w:rPr>
+                        <w:t>Pre-condizioni:</w:t>
+                      </w:r>
+                      <w:r>
+                        <w:rPr>
+                          <w:rFonts w:ascii="Arial" w:hAnsi="Arial" w:cs="Arial"/>
+                          <w:b/>
+                          <w:spacing w:val="-6"/>
+                        </w:rPr>
+                        <w:t xml:space="preserve"> </w:t>
+                      </w:r>
+                    </w:p>
+                    <w:p>
+                      <w:pPr>
+                        <w:pStyle w:val="Corpotesto"/>
+                        <w:numPr>
+                          <w:ilvl w:val="0"/>
+                          <w:numId w:val="16"/>
+                        </w:numPr>
+                        <w:spacing w:before="175"/>
+                        <w:rPr>
+                          <w:rFonts w:ascii="Arial" w:hAnsi="Arial" w:cs="Arial"/>
+                        </w:rPr>
+                      </w:pPr>
+                      <w:r>
+                        <w:rPr>
+                          <w:rFonts w:ascii="Arial" w:hAnsi="Arial" w:cs="Arial"/>
+                        </w:rPr>
+                        <w:t>È</w:t>
+                      </w:r>
+                      <w:r>
+                        <w:rPr>
+                          <w:rFonts w:ascii="Arial" w:hAnsi="Arial" w:cs="Arial"/>
+                          <w:spacing w:val="-5"/>
+                        </w:rPr>
+                        <w:t xml:space="preserve"> </w:t>
+                      </w:r>
+                      <w:r>
+                        <w:rPr>
+                          <w:rFonts w:ascii="Arial" w:hAnsi="Arial" w:cs="Arial"/>
+                        </w:rPr>
+                        <w:t>stat</w:t>
+                      </w:r>
+                      <w:r>
+                        <w:rPr>
+                          <w:rFonts w:ascii="Arial" w:hAnsi="Arial" w:cs="Arial"/>
+                        </w:rPr>
+                        <w:t>a</w:t>
+                      </w:r>
+                      <w:r>
+                        <w:rPr>
+                          <w:rFonts w:ascii="Arial" w:hAnsi="Arial" w:cs="Arial"/>
+                        </w:rPr>
+                        <w:t xml:space="preserve"> </w:t>
+                      </w:r>
+                      <w:r>
+                        <w:rPr>
+                          <w:rFonts w:ascii="Arial" w:hAnsi="Arial" w:cs="Arial"/>
+                        </w:rPr>
+                        <w:t>recupera</w:t>
+                      </w:r>
+                      <w:r>
+                        <w:rPr>
+                          <w:rFonts w:ascii="Arial" w:hAnsi="Arial" w:cs="Arial"/>
+                        </w:rPr>
+                        <w:t xml:space="preserve">to l’appello </w:t>
+                      </w:r>
+                      <w:r>
+                        <w:rPr>
+                          <w:rFonts w:ascii="Arial" w:hAnsi="Arial" w:cs="Arial"/>
+                          <w:i/>
+                          <w:iCs/>
+                        </w:rPr>
+                        <w:t>appelloDaCancellare</w:t>
+                      </w:r>
+                      <w:r>
+                        <w:rPr>
+                          <w:rFonts w:ascii="Arial" w:hAnsi="Arial" w:cs="Arial"/>
+                        </w:rPr>
+                        <w:t xml:space="preserve"> per il quale lo studente </w:t>
+                      </w:r>
+                      <w:proofErr w:type="gramStart"/>
+                      <w:r>
+                        <w:rPr>
+                          <w:rFonts w:ascii="Arial" w:hAnsi="Arial" w:cs="Arial"/>
+                          <w:i/>
+                          <w:iCs/>
+                        </w:rPr>
+                        <w:t>s</w:t>
+                      </w:r>
+                      <w:proofErr w:type="gramEnd"/>
+                      <w:r>
+                        <w:rPr>
+                          <w:rFonts w:ascii="Arial" w:hAnsi="Arial" w:cs="Arial"/>
+                        </w:rPr>
+                        <w:t xml:space="preserve"> vuole annullare la prenotazione.</w:t>
+                      </w:r>
+                    </w:p>
+                    <w:p>
+                      <w:pPr>
+                        <w:pStyle w:val="Corpotesto"/>
+                        <w:numPr>
+                          <w:ilvl w:val="0"/>
+                          <w:numId w:val="16"/>
+                        </w:numPr>
+                        <w:spacing w:before="175"/>
+                        <w:rPr>
+                          <w:rFonts w:ascii="Arial" w:hAnsi="Arial" w:cs="Arial"/>
+                        </w:rPr>
+                      </w:pPr>
+                      <w:r>
+                        <w:rPr>
+                          <w:rFonts w:ascii="Arial" w:hAnsi="Arial" w:cs="Arial"/>
+                        </w:rPr>
+                        <w:t xml:space="preserve">L’elenco delle prenotazioni dello studente </w:t>
+                      </w:r>
+                      <w:proofErr w:type="gramStart"/>
+                      <w:r>
+                        <w:rPr>
+                          <w:rFonts w:ascii="Arial" w:hAnsi="Arial" w:cs="Arial"/>
+                          <w:i/>
+                          <w:iCs/>
+                        </w:rPr>
+                        <w:t>s</w:t>
+                      </w:r>
+                      <w:r>
+                        <w:rPr>
+                          <w:rFonts w:ascii="Arial" w:hAnsi="Arial" w:cs="Arial"/>
+                        </w:rPr>
+                        <w:t xml:space="preserve"> è</w:t>
+                      </w:r>
+                      <w:proofErr w:type="gramEnd"/>
+                      <w:r>
+                        <w:rPr>
+                          <w:rFonts w:ascii="Arial" w:hAnsi="Arial" w:cs="Arial"/>
+                        </w:rPr>
+                        <w:t xml:space="preserve"> caricato dal sistema.</w:t>
+                      </w:r>
+                    </w:p>
+                    <w:p>
+                      <w:pPr>
+                        <w:spacing w:before="162"/>
+                        <w:ind w:left="219"/>
+                        <w:rPr>
+                          <w:rFonts w:ascii="Arial" w:hAnsi="Arial" w:cs="Arial"/>
+                          <w:b/>
+                          <w:sz w:val="24"/>
+                        </w:rPr>
+                      </w:pPr>
+                      <w:r>
+                        <w:rPr>
+                          <w:rFonts w:ascii="Arial" w:hAnsi="Arial" w:cs="Arial"/>
+                          <w:b/>
+                          <w:spacing w:val="-4"/>
+                          <w:sz w:val="24"/>
+                        </w:rPr>
+                        <w:t>Post-</w:t>
+                      </w:r>
+                      <w:r>
+                        <w:rPr>
+                          <w:rFonts w:ascii="Arial" w:hAnsi="Arial" w:cs="Arial"/>
+                          <w:b/>
+                          <w:spacing w:val="-2"/>
+                          <w:sz w:val="24"/>
+                        </w:rPr>
+                        <w:t>condizioni:</w:t>
+                      </w:r>
+                    </w:p>
+                    <w:p>
+                      <w:pPr>
+                        <w:pStyle w:val="Corpotesto"/>
+                        <w:tabs>
+                          <w:tab w:val="left" w:pos="246"/>
+                        </w:tabs>
+                        <w:spacing w:line="272" w:lineRule="exact"/>
+                        <w:rPr>
+                          <w:rFonts w:ascii="Arial" w:hAnsi="Arial" w:cs="Arial"/>
+                          <w:u w:val="single"/>
+                        </w:rPr>
+                      </w:pPr>
+                    </w:p>
+                    <w:p>
+                      <w:pPr>
+                        <w:pStyle w:val="Corpotesto"/>
+                        <w:numPr>
+                          <w:ilvl w:val="0"/>
+                          <w:numId w:val="16"/>
+                        </w:numPr>
+                        <w:spacing w:before="175"/>
+                        <w:rPr>
+                          <w:rFonts w:ascii="Arial" w:hAnsi="Arial" w:cs="Arial"/>
+                        </w:rPr>
+                      </w:pPr>
+                      <w:r>
+                        <w:t xml:space="preserve">Il sistema ha verificato se esiste un esito registrato per l’appello </w:t>
+                      </w:r>
+                      <w:r>
+                        <w:rPr>
+                          <w:i/>
+                          <w:iCs/>
+                        </w:rPr>
+                        <w:t>appelloDaCancellare</w:t>
+                      </w:r>
+                      <w:r>
+                        <w:t>.</w:t>
+                      </w:r>
+                    </w:p>
+                    <w:p>
+                      <w:pPr>
+                        <w:pStyle w:val="Corpotesto"/>
+                        <w:numPr>
+                          <w:ilvl w:val="0"/>
+                          <w:numId w:val="16"/>
+                        </w:numPr>
+                        <w:spacing w:before="175"/>
+                        <w:rPr>
+                          <w:rFonts w:ascii="Arial" w:hAnsi="Arial" w:cs="Arial"/>
+                        </w:rPr>
+                      </w:pPr>
+                      <w:r>
+                        <w:t xml:space="preserve">Se esiste un esito, l’operazione restituisce </w:t>
+                      </w:r>
+                      <w:r>
+                        <w:rPr>
+                          <w:i/>
+                          <w:iCs/>
+                        </w:rPr>
+                        <w:t>true</w:t>
+                      </w:r>
+                      <w:r>
+                        <w:t>, impendendo la cancellazione.</w:t>
+                      </w:r>
+                    </w:p>
+                    <w:p>
+                      <w:pPr>
+                        <w:pStyle w:val="Corpotesto"/>
+                        <w:numPr>
+                          <w:ilvl w:val="0"/>
+                          <w:numId w:val="16"/>
+                        </w:numPr>
+                        <w:spacing w:before="175"/>
+                        <w:rPr>
+                          <w:rFonts w:ascii="Arial" w:hAnsi="Arial" w:cs="Arial"/>
+                        </w:rPr>
+                      </w:pPr>
+                      <w:r>
+                        <w:t xml:space="preserve">Se non esiste un esito, l’operazione restituisce </w:t>
+                      </w:r>
+                      <w:r>
+                        <w:rPr>
+                          <w:i/>
+                          <w:iCs/>
+                        </w:rPr>
+                        <w:t>false</w:t>
+                      </w:r>
+                      <w:r>
+                        <w:t>, permettendo la cancellazione.</w:t>
+                      </w:r>
+                    </w:p>
+                  </w:txbxContent>
+                </v:textbox>
+                <w10:wrap type="topAndBottom" anchorx="page"/>
+              </v:shape>
+            </w:pict>
+          </mc:Fallback>
+        </mc:AlternateContent>
+      </w:r>
+      <w:r>
+        <w:rPr>
+          <w:b/>
+          <w:sz w:val="28"/>
+        </w:rPr>
+        <w:t>Controllo esito appello</w:t>
+      </w:r>
     </w:p>
     <w:p>
       <w:pPr>
@@ -6137,6 +7770,7 @@
           <w:b/>
           <w:sz w:val="28"/>
         </w:rPr>
+        <w:lastRenderedPageBreak/>
         <w:t>Cancellazione</w:t>
       </w:r>
       <w:r>
@@ -6461,7 +8095,25 @@
                                 <w:i/>
                                 <w:iCs/>
                               </w:rPr>
-                              <w:t xml:space="preserve"> s </w:t>
+                              <w:t xml:space="preserve"> </w:t>
+                            </w:r>
+                            <w:proofErr w:type="gramStart"/>
+                            <w:r>
+                              <w:rPr>
+                                <w:rFonts w:ascii="Arial" w:hAnsi="Arial" w:cs="Arial"/>
+                                <w:i/>
+                                <w:iCs/>
+                              </w:rPr>
+                              <w:t>s</w:t>
+                            </w:r>
+                            <w:proofErr w:type="gramEnd"/>
+                            <w:r>
+                              <w:rPr>
+                                <w:rFonts w:ascii="Arial" w:hAnsi="Arial" w:cs="Arial"/>
+                                <w:i/>
+                                <w:iCs/>
+                              </w:rPr>
+                              <w:t xml:space="preserve"> </w:t>
                             </w:r>
                             <w:r>
                               <w:rPr>
@@ -6697,7 +8349,7 @@
           </mc:Choice>
           <mc:Fallback>
             <w:pict>
-              <v:shape w14:anchorId="6DC38E02" id="_x0000_s1032" type="#_x0000_t202" style="position:absolute;margin-left:0;margin-top:13.9pt;width:511.8pt;height:250.2pt;z-index:-251653120;visibility:visible;mso-wrap-style:square;mso-width-percent:0;mso-height-percent:0;mso-wrap-distance-left:0;mso-wrap-distance-top:0;mso-wrap-distance-right:0;mso-wrap-distance-bottom:0;mso-position-horizontal:left;mso-position-horizontal-relative:margin;mso-position-vertical:absolute;mso-position-vertical-relative:text;mso-width-percent:0;mso-height-percent:0;mso-width-relative:margin;mso-height-relative:margin;v-text-anchor:top" o:gfxdata="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" filled="f" strokecolor="#176b22" strokeweight="1pt">
+              <v:shape w14:anchorId="6DC38E02" id="_x0000_s1034" type="#_x0000_t202" style="position:absolute;margin-left:0;margin-top:13.9pt;width:511.8pt;height:250.2pt;z-index:-251653120;visibility:visible;mso-wrap-style:square;mso-width-percent:0;mso-height-percent:0;mso-wrap-distance-left:0;mso-wrap-distance-top:0;mso-wrap-distance-right:0;mso-wrap-distance-bottom:0;mso-position-horizontal:left;mso-position-horizontal-relative:margin;mso-position-vertical:absolute;mso-position-vertical-relative:text;mso-width-percent:0;mso-height-percent:0;mso-width-relative:margin;mso-height-relative:margin;v-text-anchor:top" o:gfxdata="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" filled="f" strokecolor="#176b22" strokeweight="1pt">
                 <v:path arrowok="t"/>
                 <v:textbox inset="0,0,0,0">
                   <w:txbxContent>
@@ -6948,7 +8600,25 @@
                           <w:i/>
                           <w:iCs/>
                         </w:rPr>
-                        <w:t xml:space="preserve"> s </w:t>
+                        <w:t xml:space="preserve"> </w:t>
+                      </w:r>
+                      <w:proofErr w:type="gramStart"/>
+                      <w:r>
+                        <w:rPr>
+                          <w:rFonts w:ascii="Arial" w:hAnsi="Arial" w:cs="Arial"/>
+                          <w:i/>
+                          <w:iCs/>
+                        </w:rPr>
+                        <w:t>s</w:t>
+                      </w:r>
+                      <w:proofErr w:type="gramEnd"/>
+                      <w:r>
+                        <w:rPr>
+                          <w:rFonts w:ascii="Arial" w:hAnsi="Arial" w:cs="Arial"/>
+                          <w:i/>
+                          <w:iCs/>
+                        </w:rPr>
+                        <w:t xml:space="preserve"> </w:t>
                       </w:r>
                       <w:r>
                         <w:rPr>
@@ -9855,7 +11525,7 @@
   <w:style w:type="paragraph" w:default="1" w:styleId="Normale">
     <w:name w:val="Normal"/>
     <w:qFormat/>
-    <w:rsid w:val="00A64376"/>
+    <w:rsid w:val="006E105C"/>
     <w:pPr>
       <w:widowControl w:val="0"/>
       <w:autoSpaceDE w:val="0"/>

</xml_diff>